<commit_message>
trabaje el capitulo uno
</commit_message>
<xml_diff>
--- a/documento.docx
+++ b/documento.docx
@@ -24,7 +24,33 @@
         <w:t xml:space="preserve"> 1</w:t>
       </w:r>
     </w:p>
-    <w:p/>
+    <w:p>
+      <w:r>
+        <w:t xml:space="preserve">Este es un bloque de texto, aquí estamos inventando algo, para trabajar en el </w:t>
+      </w:r>
+      <w:proofErr w:type="spellStart"/>
+      <w:r>
+        <w:t>github</w:t>
+      </w:r>
+      <w:proofErr w:type="spellEnd"/>
+    </w:p>
+    <w:p>
+      <w:r>
+        <w:t>Esta es otra línea</w:t>
+      </w:r>
+    </w:p>
+    <w:p>
+      <w:r>
+        <w:t>Pablito clavo un clavito</w:t>
+      </w:r>
+    </w:p>
+    <w:p>
+      <w:r>
+        <w:t>Tres tristes tigrues</w:t>
+      </w:r>
+      <w:bookmarkStart w:id="0" w:name="_GoBack"/>
+      <w:bookmarkEnd w:id="0"/>
+    </w:p>
     <w:p/>
     <w:p>
       <w:r>
@@ -46,10 +72,7 @@
     <w:p/>
     <w:p/>
     <w:p/>
-    <w:p>
-      <w:bookmarkStart w:id="0" w:name="_GoBack"/>
-      <w:bookmarkEnd w:id="0"/>
-    </w:p>
+    <w:p/>
     <w:sectPr>
       <w:pgSz w:w="12240" w:h="15840"/>
       <w:pgMar w:top="1417" w:right="1701" w:bottom="1417" w:left="1701" w:header="708" w:footer="708" w:gutter="0"/>

</xml_diff>